<commit_message>
Updated RPI main code
</commit_message>
<xml_diff>
--- a/meco2_qr_pics_v1.docx
+++ b/meco2_qr_pics_v1.docx
@@ -5,10 +5,10 @@
     <w:p>
       <w:r>
         <w:drawing>
-          <wp:inline distT="0" distB="0" distL="0" distR="0" wp14:anchorId="6590535D" wp14:editId="760A7F02">
-            <wp:extent cx="438150" cy="442133"/>
+          <wp:inline distT="0" distB="0" distL="0" distR="0" wp14:anchorId="66374287" wp14:editId="2BAEE869">
+            <wp:extent cx="438731" cy="438731"/>
             <wp:effectExtent l="0" t="0" r="0" b="0"/>
-            <wp:docPr id="1" name="Picture 1"/>
+            <wp:docPr id="7" name="Picture 7"/>
             <wp:cNvGraphicFramePr>
               <a:graphicFrameLocks xmlns:a="http://schemas.openxmlformats.org/drawingml/2006/main" noChangeAspect="1"/>
             </wp:cNvGraphicFramePr>
@@ -28,7 +28,7 @@
                   <pic:spPr>
                     <a:xfrm>
                       <a:off x="0" y="0"/>
-                      <a:ext cx="449642" cy="453730"/>
+                      <a:ext cx="467295" cy="467295"/>
                     </a:xfrm>
                     <a:prstGeom prst="rect">
                       <a:avLst/>
@@ -51,10 +51,10 @@
       </w:r>
       <w:r>
         <w:drawing>
-          <wp:inline distT="0" distB="0" distL="0" distR="0" wp14:anchorId="43A90327" wp14:editId="7E6A1391">
-            <wp:extent cx="444500" cy="435784"/>
-            <wp:effectExtent l="0" t="0" r="0" b="2540"/>
-            <wp:docPr id="2" name="Picture 2"/>
+          <wp:inline distT="0" distB="0" distL="0" distR="0" wp14:anchorId="12253FA3" wp14:editId="6123AF96">
+            <wp:extent cx="429645" cy="442282"/>
+            <wp:effectExtent l="0" t="0" r="8890" b="0"/>
+            <wp:docPr id="8" name="Picture 8"/>
             <wp:cNvGraphicFramePr>
               <a:graphicFrameLocks xmlns:a="http://schemas.openxmlformats.org/drawingml/2006/main" noChangeAspect="1"/>
             </wp:cNvGraphicFramePr>
@@ -74,7 +74,7 @@
                   <pic:spPr>
                     <a:xfrm>
                       <a:off x="0" y="0"/>
-                      <a:ext cx="469905" cy="460691"/>
+                      <a:ext cx="458543" cy="472030"/>
                     </a:xfrm>
                     <a:prstGeom prst="rect">
                       <a:avLst/>
@@ -87,7 +87,7 @@
         </w:drawing>
       </w:r>
       <w:r>
-        <w:t xml:space="preserve"> </w:t>
+        <w:tab/>
       </w:r>
       <w:r>
         <w:tab/>
@@ -97,10 +97,10 @@
       </w:r>
       <w:r>
         <w:drawing>
-          <wp:inline distT="0" distB="0" distL="0" distR="0" wp14:anchorId="195ABA3A" wp14:editId="2300A232">
-            <wp:extent cx="576419" cy="581660"/>
-            <wp:effectExtent l="0" t="0" r="0" b="8890"/>
-            <wp:docPr id="3" name="Picture 3"/>
+          <wp:inline distT="0" distB="0" distL="0" distR="0" wp14:anchorId="40AFB38E" wp14:editId="0BE0DB70">
+            <wp:extent cx="435448" cy="437552"/>
+            <wp:effectExtent l="0" t="0" r="3175" b="635"/>
+            <wp:docPr id="5" name="Picture 5"/>
             <wp:cNvGraphicFramePr>
               <a:graphicFrameLocks xmlns:a="http://schemas.openxmlformats.org/drawingml/2006/main" noChangeAspect="1"/>
             </wp:cNvGraphicFramePr>
@@ -112,7 +112,7 @@
                     <pic:cNvPicPr/>
                   </pic:nvPicPr>
                   <pic:blipFill>
-                    <a:blip r:embed="rId4"/>
+                    <a:blip r:embed="rId6"/>
                     <a:stretch>
                       <a:fillRect/>
                     </a:stretch>
@@ -120,7 +120,7 @@
                   <pic:spPr>
                     <a:xfrm>
                       <a:off x="0" y="0"/>
-                      <a:ext cx="596176" cy="601597"/>
+                      <a:ext cx="462828" cy="465064"/>
                     </a:xfrm>
                     <a:prstGeom prst="rect">
                       <a:avLst/>
@@ -139,11 +139,14 @@
         <w:tab/>
       </w:r>
       <w:r>
+        <w:tab/>
+      </w:r>
+      <w:r>
         <w:drawing>
-          <wp:inline distT="0" distB="0" distL="0" distR="0" wp14:anchorId="0C749D3F" wp14:editId="419F01F2">
-            <wp:extent cx="342900" cy="346018"/>
-            <wp:effectExtent l="0" t="0" r="0" b="0"/>
-            <wp:docPr id="4" name="Picture 4"/>
+          <wp:inline distT="0" distB="0" distL="0" distR="0" wp14:anchorId="613D8BBA" wp14:editId="3EEAEFFE">
+            <wp:extent cx="439883" cy="437727"/>
+            <wp:effectExtent l="0" t="0" r="0" b="635"/>
+            <wp:docPr id="6" name="Picture 6"/>
             <wp:cNvGraphicFramePr>
               <a:graphicFrameLocks xmlns:a="http://schemas.openxmlformats.org/drawingml/2006/main" noChangeAspect="1"/>
             </wp:cNvGraphicFramePr>
@@ -155,7 +158,7 @@
                     <pic:cNvPicPr/>
                   </pic:nvPicPr>
                   <pic:blipFill>
-                    <a:blip r:embed="rId4"/>
+                    <a:blip r:embed="rId7"/>
                     <a:stretch>
                       <a:fillRect/>
                     </a:stretch>
@@ -163,7 +166,7 @@
                   <pic:spPr>
                     <a:xfrm>
                       <a:off x="0" y="0"/>
-                      <a:ext cx="354340" cy="357562"/>
+                      <a:ext cx="472001" cy="469687"/>
                     </a:xfrm>
                     <a:prstGeom prst="rect">
                       <a:avLst/>
@@ -175,8 +178,152 @@
           </wp:inline>
         </w:drawing>
       </w:r>
+      <w:r>
+        <w:tab/>
+      </w:r>
+      <w:r>
+        <w:tab/>
+      </w:r>
+      <w:r>
+        <w:tab/>
+      </w:r>
+    </w:p>
+    <w:p/>
+    <w:p>
+      <w:r>
+        <w:drawing>
+          <wp:inline distT="0" distB="0" distL="0" distR="0" wp14:anchorId="4FEBBD0B" wp14:editId="52A2C805">
+            <wp:extent cx="433917" cy="438150"/>
+            <wp:effectExtent l="0" t="0" r="4445" b="0"/>
+            <wp:docPr id="9" name="Picture 9"/>
+            <wp:cNvGraphicFramePr>
+              <a:graphicFrameLocks xmlns:a="http://schemas.openxmlformats.org/drawingml/2006/main" noChangeAspect="1"/>
+            </wp:cNvGraphicFramePr>
+            <a:graphic xmlns:a="http://schemas.openxmlformats.org/drawingml/2006/main">
+              <a:graphicData uri="http://schemas.openxmlformats.org/drawingml/2006/picture">
+                <pic:pic xmlns:pic="http://schemas.openxmlformats.org/drawingml/2006/picture">
+                  <pic:nvPicPr>
+                    <pic:cNvPr id="1" name=""/>
+                    <pic:cNvPicPr/>
+                  </pic:nvPicPr>
+                  <pic:blipFill>
+                    <a:blip r:embed="rId8"/>
+                    <a:stretch>
+                      <a:fillRect/>
+                    </a:stretch>
+                  </pic:blipFill>
+                  <pic:spPr>
+                    <a:xfrm>
+                      <a:off x="0" y="0"/>
+                      <a:ext cx="449929" cy="454318"/>
+                    </a:xfrm>
+                    <a:prstGeom prst="rect">
+                      <a:avLst/>
+                    </a:prstGeom>
+                  </pic:spPr>
+                </pic:pic>
+              </a:graphicData>
+            </a:graphic>
+          </wp:inline>
+        </w:drawing>
+      </w:r>
+      <w:r>
+        <w:tab/>
+      </w:r>
+      <w:r>
+        <w:tab/>
+      </w:r>
+      <w:r>
+        <w:tab/>
+      </w:r>
+      <w:r>
+        <w:drawing>
+          <wp:inline distT="0" distB="0" distL="0" distR="0" wp14:anchorId="2076DD67" wp14:editId="4B8F182F">
+            <wp:extent cx="439899" cy="435607"/>
+            <wp:effectExtent l="0" t="0" r="0" b="3175"/>
+            <wp:docPr id="10" name="Picture 10"/>
+            <wp:cNvGraphicFramePr>
+              <a:graphicFrameLocks xmlns:a="http://schemas.openxmlformats.org/drawingml/2006/main" noChangeAspect="1"/>
+            </wp:cNvGraphicFramePr>
+            <a:graphic xmlns:a="http://schemas.openxmlformats.org/drawingml/2006/main">
+              <a:graphicData uri="http://schemas.openxmlformats.org/drawingml/2006/picture">
+                <pic:pic xmlns:pic="http://schemas.openxmlformats.org/drawingml/2006/picture">
+                  <pic:nvPicPr>
+                    <pic:cNvPr id="1" name=""/>
+                    <pic:cNvPicPr/>
+                  </pic:nvPicPr>
+                  <pic:blipFill>
+                    <a:blip r:embed="rId9"/>
+                    <a:stretch>
+                      <a:fillRect/>
+                    </a:stretch>
+                  </pic:blipFill>
+                  <pic:spPr>
+                    <a:xfrm>
+                      <a:off x="0" y="0"/>
+                      <a:ext cx="448530" cy="444153"/>
+                    </a:xfrm>
+                    <a:prstGeom prst="rect">
+                      <a:avLst/>
+                    </a:prstGeom>
+                  </pic:spPr>
+                </pic:pic>
+              </a:graphicData>
+            </a:graphic>
+          </wp:inline>
+        </w:drawing>
+      </w:r>
+      <w:r>
+        <w:tab/>
+      </w:r>
+      <w:r>
+        <w:tab/>
+      </w:r>
+      <w:r>
+        <w:tab/>
+      </w:r>
       <w:bookmarkStart w:id="0" w:name="_GoBack"/>
       <w:bookmarkEnd w:id="0"/>
+      <w:r>
+        <w:rPr>
+          <w:noProof/>
+        </w:rPr>
+        <w:drawing>
+          <wp:inline distT="0" distB="0" distL="0" distR="0" wp14:anchorId="56EDCF71" wp14:editId="7C3C197C">
+            <wp:extent cx="438150" cy="442133"/>
+            <wp:effectExtent l="0" t="0" r="0" b="0"/>
+            <wp:docPr id="1" name="Picture 1"/>
+            <wp:cNvGraphicFramePr>
+              <a:graphicFrameLocks xmlns:a="http://schemas.openxmlformats.org/drawingml/2006/main" noChangeAspect="1"/>
+            </wp:cNvGraphicFramePr>
+            <a:graphic xmlns:a="http://schemas.openxmlformats.org/drawingml/2006/main">
+              <a:graphicData uri="http://schemas.openxmlformats.org/drawingml/2006/picture">
+                <pic:pic xmlns:pic="http://schemas.openxmlformats.org/drawingml/2006/picture">
+                  <pic:nvPicPr>
+                    <pic:cNvPr id="1" name=""/>
+                    <pic:cNvPicPr/>
+                  </pic:nvPicPr>
+                  <pic:blipFill>
+                    <a:blip r:embed="rId10"/>
+                    <a:stretch>
+                      <a:fillRect/>
+                    </a:stretch>
+                  </pic:blipFill>
+                  <pic:spPr>
+                    <a:xfrm>
+                      <a:off x="0" y="0"/>
+                      <a:ext cx="449642" cy="453730"/>
+                    </a:xfrm>
+                    <a:prstGeom prst="rect">
+                      <a:avLst/>
+                    </a:prstGeom>
+                  </pic:spPr>
+                </pic:pic>
+              </a:graphicData>
+            </a:graphic>
+          </wp:inline>
+        </w:drawing>
+      </w:r>
     </w:p>
     <w:sectPr>
       <w:pgSz w:w="11906" w:h="16838"/>

</xml_diff>